<commit_message>
oprava a zapisnica 7
</commit_message>
<xml_diff>
--- a/sprinty/Sprint 2.docx
+++ b/sprinty/Sprint 2.docx
@@ -10,19 +10,11 @@
           <w:lang w:val="sk-SK"/>
         </w:rPr>
       </w:pPr>
-      <w:proofErr w:type="spellStart"/>
-      <w:r>
-        <w:rPr>
-          <w:lang w:val="sk-SK"/>
-        </w:rPr>
-        <w:t>Sprint</w:t>
-      </w:r>
-      <w:proofErr w:type="spellEnd"/>
-      <w:r>
-        <w:rPr>
-          <w:lang w:val="sk-SK"/>
-        </w:rPr>
-        <w:t xml:space="preserve"> </w:t>
+      <w:r>
+        <w:rPr>
+          <w:lang w:val="sk-SK"/>
+        </w:rPr>
+        <w:t xml:space="preserve">Sprint </w:t>
       </w:r>
       <w:r>
         <w:rPr>
@@ -34,30 +26,14 @@
         <w:rPr>
           <w:lang w:val="sk-SK"/>
         </w:rPr>
-        <w:t xml:space="preserve"> – </w:t>
-      </w:r>
-      <w:proofErr w:type="spellStart"/>
-      <w:r>
-        <w:rPr>
-          <w:lang w:val="sk-SK"/>
-        </w:rPr>
-        <w:t>Operation</w:t>
-      </w:r>
-      <w:proofErr w:type="spellEnd"/>
-      <w:r>
-        <w:rPr>
-          <w:lang w:val="sk-SK"/>
-        </w:rPr>
-        <w:t xml:space="preserve"> </w:t>
-      </w:r>
-      <w:proofErr w:type="spellStart"/>
+        <w:t xml:space="preserve"> – Operation </w:t>
+      </w:r>
       <w:r>
         <w:rPr>
           <w:lang w:val="sk-SK"/>
         </w:rPr>
         <w:t>Bonfire</w:t>
       </w:r>
-      <w:proofErr w:type="spellEnd"/>
     </w:p>
     <w:p>
       <w:pPr>
@@ -134,28 +110,12 @@
                 <w:lang w:val="sk-SK"/>
               </w:rPr>
             </w:pPr>
-            <w:proofErr w:type="spellStart"/>
-            <w:r>
-              <w:rPr>
-                <w:lang w:val="sk-SK"/>
-              </w:rPr>
-              <w:t>Mid-Sprint</w:t>
-            </w:r>
-            <w:proofErr w:type="spellEnd"/>
-            <w:r>
-              <w:rPr>
-                <w:lang w:val="sk-SK"/>
-              </w:rPr>
-              <w:t xml:space="preserve"> </w:t>
-            </w:r>
-            <w:proofErr w:type="spellStart"/>
-            <w:r>
-              <w:rPr>
-                <w:lang w:val="sk-SK"/>
-              </w:rPr>
-              <w:t>review</w:t>
-            </w:r>
-            <w:proofErr w:type="spellEnd"/>
+            <w:r>
+              <w:rPr>
+                <w:lang w:val="sk-SK"/>
+              </w:rPr>
+              <w:t>Mid-Sprint review</w:t>
+            </w:r>
           </w:p>
         </w:tc>
         <w:tc>
@@ -184,16 +144,8 @@
               <w:rPr>
                 <w:lang w:val="sk-SK"/>
               </w:rPr>
-              <w:t xml:space="preserve">EOS </w:t>
-            </w:r>
-            <w:proofErr w:type="spellStart"/>
-            <w:r>
-              <w:rPr>
-                <w:lang w:val="sk-SK"/>
-              </w:rPr>
-              <w:t>review</w:t>
-            </w:r>
-            <w:proofErr w:type="spellEnd"/>
+              <w:t>EOS review</w:t>
+            </w:r>
           </w:p>
         </w:tc>
         <w:tc>
@@ -233,21 +185,7 @@
               <w:rPr>
                 <w:lang w:val="sk-SK"/>
               </w:rPr>
-              <w:t xml:space="preserve">Richard Andrášik (Scrum </w:t>
-            </w:r>
-            <w:proofErr w:type="spellStart"/>
-            <w:r>
-              <w:rPr>
-                <w:lang w:val="sk-SK"/>
-              </w:rPr>
-              <w:t>Master</w:t>
-            </w:r>
-            <w:proofErr w:type="spellEnd"/>
-            <w:r>
-              <w:rPr>
-                <w:lang w:val="sk-SK"/>
-              </w:rPr>
-              <w:t>)</w:t>
+              <w:t>Richard Andrášik (Scrum Master)</w:t>
             </w:r>
           </w:p>
         </w:tc>
@@ -285,21 +223,7 @@
               <w:rPr>
                 <w:lang w:val="sk-SK"/>
               </w:rPr>
-              <w:t>Zjednotil reflexie a </w:t>
-            </w:r>
-            <w:proofErr w:type="spellStart"/>
-            <w:r>
-              <w:rPr>
-                <w:lang w:val="sk-SK"/>
-              </w:rPr>
-              <w:t>sprinty</w:t>
-            </w:r>
-            <w:proofErr w:type="spellEnd"/>
-            <w:r>
-              <w:rPr>
-                <w:lang w:val="sk-SK"/>
-              </w:rPr>
-              <w:t xml:space="preserve"> aby dobre vyzerali</w:t>
+              <w:t>Zjednotil reflexie a sprinty aby dobre vyzerali</w:t>
             </w:r>
           </w:p>
         </w:tc>
@@ -335,21 +259,7 @@
               <w:rPr>
                 <w:lang w:val="sk-SK"/>
               </w:rPr>
-              <w:t>Urobil metodiku a </w:t>
-            </w:r>
-            <w:proofErr w:type="spellStart"/>
-            <w:r>
-              <w:rPr>
-                <w:lang w:val="sk-SK"/>
-              </w:rPr>
-              <w:t>wireframe</w:t>
-            </w:r>
-            <w:proofErr w:type="spellEnd"/>
-            <w:r>
-              <w:rPr>
-                <w:lang w:val="sk-SK"/>
-              </w:rPr>
-              <w:t xml:space="preserve"> aplikácie</w:t>
+              <w:t>Urobil metodiku a wireframe aplikácie</w:t>
             </w:r>
           </w:p>
         </w:tc>
@@ -390,16 +300,8 @@
               <w:rPr>
                 <w:lang w:val="sk-SK"/>
               </w:rPr>
-              <w:t xml:space="preserve">Samuel </w:t>
-            </w:r>
-            <w:proofErr w:type="spellStart"/>
-            <w:r>
-              <w:rPr>
-                <w:lang w:val="sk-SK"/>
-              </w:rPr>
-              <w:t>Kačeriak</w:t>
-            </w:r>
-            <w:proofErr w:type="spellEnd"/>
+              <w:t>Samuel Kačeriak</w:t>
+            </w:r>
           </w:p>
         </w:tc>
         <w:tc>
@@ -413,19 +315,11 @@
                 <w:lang w:val="sk-SK"/>
               </w:rPr>
             </w:pPr>
-            <w:proofErr w:type="spellStart"/>
-            <w:r>
-              <w:rPr>
-                <w:lang w:val="sk-SK"/>
-              </w:rPr>
-              <w:t>Frontend</w:t>
-            </w:r>
-            <w:proofErr w:type="spellEnd"/>
-            <w:r>
-              <w:rPr>
-                <w:lang w:val="sk-SK"/>
-              </w:rPr>
-              <w:t xml:space="preserve"> upratovanie, zdravý rozum</w:t>
+            <w:r>
+              <w:rPr>
+                <w:lang w:val="sk-SK"/>
+              </w:rPr>
+              <w:t>Frontend upratovanie, zdravý rozum</w:t>
             </w:r>
           </w:p>
         </w:tc>
@@ -465,59 +359,9 @@
             <w:vAlign w:val="center"/>
           </w:tcPr>
           <w:p>
-            <w:proofErr w:type="spellStart"/>
-            <w:r>
-              <w:t>Stále</w:t>
-            </w:r>
-            <w:proofErr w:type="spellEnd"/>
-            <w:r>
-              <w:t xml:space="preserve"> </w:t>
-            </w:r>
-            <w:proofErr w:type="spellStart"/>
-            <w:r>
-              <w:t>málo</w:t>
-            </w:r>
-            <w:proofErr w:type="spellEnd"/>
-            <w:r>
-              <w:t xml:space="preserve"> </w:t>
-            </w:r>
-            <w:proofErr w:type="spellStart"/>
-            <w:r>
-              <w:t>dokončenej</w:t>
-            </w:r>
-            <w:proofErr w:type="spellEnd"/>
-            <w:r>
-              <w:t xml:space="preserve"> </w:t>
-            </w:r>
-            <w:proofErr w:type="spellStart"/>
-            <w:r>
-              <w:t>práce</w:t>
-            </w:r>
-            <w:proofErr w:type="spellEnd"/>
-            <w:r>
-              <w:t xml:space="preserve">, </w:t>
-            </w:r>
-            <w:proofErr w:type="spellStart"/>
-            <w:r>
-              <w:t>žiadne</w:t>
-            </w:r>
-            <w:proofErr w:type="spellEnd"/>
-            <w:r>
-              <w:t xml:space="preserve"> </w:t>
-            </w:r>
-            <w:proofErr w:type="spellStart"/>
-            <w:r>
-              <w:t>pridelené</w:t>
-            </w:r>
-            <w:proofErr w:type="spellEnd"/>
-            <w:r>
-              <w:t xml:space="preserve"> </w:t>
-            </w:r>
-            <w:proofErr w:type="spellStart"/>
-            <w:r>
-              <w:t>úlohy</w:t>
-            </w:r>
-            <w:proofErr w:type="spellEnd"/>
+            <w:r>
+              <w:t>Stále málo dokončenej práce, žiadne pridelené úlohy</w:t>
+            </w:r>
           </w:p>
         </w:tc>
         <w:tc>
@@ -597,35 +441,7 @@
               <w:rPr>
                 <w:lang w:val="sk-SK"/>
               </w:rPr>
-              <w:t xml:space="preserve">Pracoval na stránke, páči sa mu </w:t>
-            </w:r>
-            <w:proofErr w:type="spellStart"/>
-            <w:r>
-              <w:rPr>
-                <w:lang w:val="sk-SK"/>
-              </w:rPr>
-              <w:t>sprint</w:t>
-            </w:r>
-            <w:proofErr w:type="spellEnd"/>
-            <w:r>
-              <w:rPr>
-                <w:lang w:val="sk-SK"/>
-              </w:rPr>
-              <w:t xml:space="preserve">, </w:t>
-            </w:r>
-            <w:proofErr w:type="spellStart"/>
-            <w:r>
-              <w:rPr>
-                <w:lang w:val="sk-SK"/>
-              </w:rPr>
-              <w:t>kedže</w:t>
-            </w:r>
-            <w:proofErr w:type="spellEnd"/>
-            <w:r>
-              <w:rPr>
-                <w:lang w:val="sk-SK"/>
-              </w:rPr>
-              <w:t xml:space="preserve"> tu je osobne</w:t>
+              <w:t>Pracoval na stránke, páči sa mu sprint, kedže tu je osobne</w:t>
             </w:r>
           </w:p>
         </w:tc>
@@ -704,16 +520,8 @@
               <w:rPr>
                 <w:lang w:val="sk-SK"/>
               </w:rPr>
-              <w:t xml:space="preserve">Roman </w:t>
-            </w:r>
-            <w:proofErr w:type="spellStart"/>
-            <w:r>
-              <w:rPr>
-                <w:lang w:val="sk-SK"/>
-              </w:rPr>
-              <w:t>Grom</w:t>
-            </w:r>
-            <w:proofErr w:type="spellEnd"/>
+              <w:t>Roman Grom</w:t>
+            </w:r>
           </w:p>
         </w:tc>
         <w:tc>
@@ -842,33 +650,11 @@
                 <w:lang w:val="sk-SK"/>
               </w:rPr>
             </w:pPr>
-            <w:proofErr w:type="spellStart"/>
-            <w:r>
-              <w:rPr>
-                <w:lang w:val="sk-SK"/>
-              </w:rPr>
-              <w:t>Backend</w:t>
-            </w:r>
-            <w:proofErr w:type="spellEnd"/>
-            <w:r>
-              <w:rPr>
-                <w:lang w:val="sk-SK"/>
-              </w:rPr>
-              <w:t xml:space="preserve"> aplikácie: generovanie </w:t>
-            </w:r>
-            <w:proofErr w:type="spellStart"/>
-            <w:r>
-              <w:rPr>
-                <w:lang w:val="sk-SK"/>
-              </w:rPr>
-              <w:t>pcap</w:t>
-            </w:r>
-            <w:proofErr w:type="spellEnd"/>
-            <w:r>
-              <w:rPr>
-                <w:lang w:val="sk-SK"/>
-              </w:rPr>
-              <w:t xml:space="preserve"> súborov</w:t>
+            <w:r>
+              <w:rPr>
+                <w:lang w:val="sk-SK"/>
+              </w:rPr>
+              <w:t>Backend aplikácie: generovanie pcap súborov</w:t>
             </w:r>
           </w:p>
         </w:tc>
@@ -887,16 +673,8 @@
               <w:rPr>
                 <w:lang w:val="sk-SK"/>
               </w:rPr>
-              <w:t xml:space="preserve">Vytvoril funkčný prototyp časti </w:t>
-            </w:r>
-            <w:proofErr w:type="spellStart"/>
-            <w:r>
-              <w:rPr>
-                <w:lang w:val="sk-SK"/>
-              </w:rPr>
-              <w:t>backendu</w:t>
-            </w:r>
-            <w:proofErr w:type="spellEnd"/>
+              <w:t>Vytvoril funkčný prototyp časti backendu</w:t>
+            </w:r>
           </w:p>
         </w:tc>
         <w:tc>
@@ -925,16 +703,8 @@
               <w:rPr>
                 <w:lang w:val="sk-SK"/>
               </w:rPr>
-              <w:t xml:space="preserve">Dokončenie funkcionalít na </w:t>
-            </w:r>
-            <w:proofErr w:type="spellStart"/>
-            <w:r>
-              <w:rPr>
-                <w:lang w:val="sk-SK"/>
-              </w:rPr>
-              <w:t>backende</w:t>
-            </w:r>
-            <w:proofErr w:type="spellEnd"/>
+              <w:t>Dokončenie funkcionalít na backende</w:t>
+            </w:r>
           </w:p>
         </w:tc>
         <w:tc>
@@ -979,16 +749,8 @@
               <w:rPr>
                 <w:lang w:val="sk-SK"/>
               </w:rPr>
-              <w:t xml:space="preserve">Vojtech </w:t>
-            </w:r>
-            <w:proofErr w:type="spellStart"/>
-            <w:r>
-              <w:rPr>
-                <w:lang w:val="sk-SK"/>
-              </w:rPr>
-              <w:t>Fudaly</w:t>
-            </w:r>
-            <w:proofErr w:type="spellEnd"/>
+              <w:t>Vojtech Fudaly</w:t>
+            </w:r>
           </w:p>
         </w:tc>
         <w:tc>
@@ -1006,16 +768,8 @@
               <w:rPr>
                 <w:lang w:val="sk-SK"/>
               </w:rPr>
-              <w:t xml:space="preserve">Opraviť chyby po Andrejovi, návrh </w:t>
-            </w:r>
-            <w:proofErr w:type="spellStart"/>
-            <w:r>
-              <w:rPr>
-                <w:lang w:val="sk-SK"/>
-              </w:rPr>
-              <w:t>frameworku</w:t>
-            </w:r>
-            <w:proofErr w:type="spellEnd"/>
+              <w:t>Opraviť chyby po Andrejovi, návrh frameworku</w:t>
+            </w:r>
           </w:p>
         </w:tc>
         <w:tc>
@@ -1072,21 +826,7 @@
               <w:rPr>
                 <w:lang w:val="sk-SK"/>
               </w:rPr>
-              <w:t xml:space="preserve">Opravovanie chýb, pridávanie </w:t>
-            </w:r>
-            <w:proofErr w:type="spellStart"/>
-            <w:r>
-              <w:rPr>
-                <w:lang w:val="sk-SK"/>
-              </w:rPr>
-              <w:t>frontend</w:t>
-            </w:r>
-            <w:proofErr w:type="spellEnd"/>
-            <w:r>
-              <w:rPr>
-                <w:lang w:val="sk-SK"/>
-              </w:rPr>
-              <w:t xml:space="preserve"> komponentov</w:t>
+              <w:t>Opravovanie chýb, pridávanie frontend komponentov</w:t>
             </w:r>
           </w:p>
         </w:tc>
@@ -1123,25 +863,7 @@
           <w:bCs/>
           <w:lang w:val="sk-SK"/>
         </w:rPr>
-        <w:t xml:space="preserve">Zhrnutie </w:t>
-      </w:r>
-      <w:proofErr w:type="spellStart"/>
-      <w:r>
-        <w:rPr>
-          <w:b/>
-          <w:bCs/>
-          <w:lang w:val="sk-SK"/>
-        </w:rPr>
-        <w:t>sprintu</w:t>
-      </w:r>
-      <w:proofErr w:type="spellEnd"/>
-      <w:r>
-        <w:rPr>
-          <w:b/>
-          <w:bCs/>
-          <w:lang w:val="sk-SK"/>
-        </w:rPr>
-        <w:t>:</w:t>
+        <w:t>Zhrnutie sprintu:</w:t>
       </w:r>
     </w:p>
     <w:p>
@@ -1187,27 +909,13 @@
         <w:rPr>
           <w:lang w:val="sk-SK"/>
         </w:rPr>
-        <w:t xml:space="preserve">Trvanie </w:t>
-      </w:r>
-      <w:proofErr w:type="spellStart"/>
-      <w:r>
-        <w:rPr>
-          <w:lang w:val="sk-SK"/>
-        </w:rPr>
-        <w:t>sprin</w:t>
-      </w:r>
-      <w:r>
-        <w:rPr>
-          <w:lang w:val="sk-SK"/>
-        </w:rPr>
-        <w:t>tu</w:t>
-      </w:r>
-      <w:proofErr w:type="spellEnd"/>
-      <w:r>
-        <w:rPr>
-          <w:lang w:val="sk-SK"/>
-        </w:rPr>
-        <w:t xml:space="preserve">: </w:t>
+        <w:t>Trvanie sprin</w:t>
+      </w:r>
+      <w:r>
+        <w:rPr>
+          <w:lang w:val="sk-SK"/>
+        </w:rPr>
+        <w:t xml:space="preserve">tu: </w:t>
       </w:r>
       <w:r>
         <w:rPr>
@@ -1244,63 +952,7 @@
         <w:rPr>
           <w:lang w:val="sk-SK"/>
         </w:rPr>
-        <w:t xml:space="preserve"> oprava komponentov na tímovej </w:t>
-      </w:r>
-      <w:proofErr w:type="spellStart"/>
-      <w:r>
-        <w:rPr>
-          <w:lang w:val="sk-SK"/>
-        </w:rPr>
-        <w:t>stánke</w:t>
-      </w:r>
-      <w:proofErr w:type="spellEnd"/>
-      <w:r>
-        <w:rPr>
-          <w:lang w:val="sk-SK"/>
-        </w:rPr>
-        <w:t xml:space="preserve">. Položili sme základy </w:t>
-      </w:r>
-      <w:proofErr w:type="spellStart"/>
-      <w:r>
-        <w:rPr>
-          <w:lang w:val="sk-SK"/>
-        </w:rPr>
-        <w:t>frontendu</w:t>
-      </w:r>
-      <w:proofErr w:type="spellEnd"/>
-      <w:r>
-        <w:rPr>
-          <w:lang w:val="sk-SK"/>
-        </w:rPr>
-        <w:t xml:space="preserve"> a </w:t>
-      </w:r>
-      <w:proofErr w:type="spellStart"/>
-      <w:r>
-        <w:rPr>
-          <w:lang w:val="sk-SK"/>
-        </w:rPr>
-        <w:t>backendu</w:t>
-      </w:r>
-      <w:proofErr w:type="spellEnd"/>
-      <w:r>
-        <w:rPr>
-          <w:lang w:val="sk-SK"/>
-        </w:rPr>
-        <w:t xml:space="preserve"> </w:t>
-      </w:r>
-      <w:proofErr w:type="spellStart"/>
-      <w:r>
-        <w:rPr>
-          <w:lang w:val="sk-SK"/>
-        </w:rPr>
-        <w:t>Vanet</w:t>
-      </w:r>
-      <w:proofErr w:type="spellEnd"/>
-      <w:r>
-        <w:rPr>
-          <w:lang w:val="sk-SK"/>
-        </w:rPr>
-        <w:t xml:space="preserve"> simulátora. </w:t>
+        <w:t xml:space="preserve"> oprava komponentov na tímovej stánke. Položili sme základy frontendu a backendu Vanet simulátora. </w:t>
       </w:r>
       <w:r>
         <w:rPr>
@@ -1324,21 +976,7 @@
         <w:rPr>
           <w:lang w:val="sk-SK"/>
         </w:rPr>
-        <w:t xml:space="preserve"> </w:t>
-      </w:r>
-      <w:proofErr w:type="spellStart"/>
-      <w:r>
-        <w:rPr>
-          <w:lang w:val="sk-SK"/>
-        </w:rPr>
-        <w:t>drag</w:t>
-      </w:r>
-      <w:proofErr w:type="spellEnd"/>
-      <w:r>
-        <w:rPr>
-          <w:lang w:val="sk-SK"/>
-        </w:rPr>
-        <w:t xml:space="preserve"> and drop</w:t>
+        <w:t xml:space="preserve"> drag and drop</w:t>
       </w:r>
       <w:r>
         <w:rPr>
@@ -1368,21 +1006,7 @@
         <w:rPr>
           <w:lang w:val="sk-SK"/>
         </w:rPr>
-        <w:t xml:space="preserve"> Zjednotili sme výzor našich </w:t>
-      </w:r>
-      <w:proofErr w:type="spellStart"/>
-      <w:r>
-        <w:rPr>
-          <w:lang w:val="sk-SK"/>
-        </w:rPr>
-        <w:t>zápisnikov</w:t>
-      </w:r>
-      <w:proofErr w:type="spellEnd"/>
-      <w:r>
-        <w:rPr>
-          <w:lang w:val="sk-SK"/>
-        </w:rPr>
-        <w:t xml:space="preserve"> a</w:t>
+        <w:t xml:space="preserve"> Zjednotili sme výzor našich zápisnikov a</w:t>
       </w:r>
       <w:r>
         <w:rPr>
@@ -1400,16 +1024,8 @@
         <w:rPr>
           <w:lang w:val="sk-SK"/>
         </w:rPr>
-        <w:t xml:space="preserve"> </w:t>
-      </w:r>
-      <w:proofErr w:type="spellStart"/>
-      <w:r>
-        <w:rPr>
-          <w:lang w:val="sk-SK"/>
-        </w:rPr>
-        <w:t>sprintov</w:t>
-      </w:r>
-      <w:proofErr w:type="spellEnd"/>
+        <w:t xml:space="preserve"> sprintov</w:t>
+      </w:r>
       <w:r>
         <w:rPr>
           <w:lang w:val="sk-SK"/>
@@ -1431,25 +1047,62 @@
           <w:bCs/>
           <w:lang w:val="sk-SK"/>
         </w:rPr>
-        <w:t xml:space="preserve">Začiatok </w:t>
-      </w:r>
-      <w:proofErr w:type="spellStart"/>
-      <w:r>
+        <w:t>Začiatok sprintu:</w:t>
+      </w:r>
+    </w:p>
+    <w:p>
+      <w:pPr>
+        <w:ind w:firstLine="720"/>
+        <w:rPr>
+          <w:lang w:val="sk-SK"/>
+        </w:rPr>
+      </w:pPr>
+      <w:r>
+        <w:rPr>
+          <w:lang w:val="sk-SK"/>
+        </w:rPr>
+        <w:t xml:space="preserve">V druhom sprinte je potrebné položiť minimálne základy aplikácie. V tomto sprinte vytvoríme drôtové a logické modely aplikácie, podľa ktorých vytvoríme základnú štruktúru aplikácie. Dohodli sme sa, že úlohy v tomto sprinte budú iba voľne rozdelené a členovia tímu si ich budú prideľovať podľa potreby. </w:t>
+      </w:r>
+      <w:r>
+        <w:rPr>
+          <w:lang w:val="sk-SK"/>
+        </w:rPr>
+        <w:t>Tento sprint potrvá len 12 dní</w:t>
+      </w:r>
+      <w:r>
+        <w:rPr>
+          <w:lang w:val="sk-SK"/>
+        </w:rPr>
+        <w:t>,</w:t>
+      </w:r>
+      <w:r>
+        <w:rPr>
+          <w:lang w:val="sk-SK"/>
+        </w:rPr>
+        <w:t xml:space="preserve"> lebo sme</w:t>
+      </w:r>
+      <w:r>
+        <w:rPr>
+          <w:lang w:val="sk-SK"/>
+        </w:rPr>
+        <w:t xml:space="preserve"> kvôli voľnu začali neskôr.</w:t>
+      </w:r>
+    </w:p>
+    <w:p>
+      <w:pPr>
         <w:rPr>
           <w:b/>
           <w:bCs/>
           <w:lang w:val="sk-SK"/>
         </w:rPr>
-        <w:t>sprintu</w:t>
-      </w:r>
-      <w:proofErr w:type="spellEnd"/>
+      </w:pPr>
       <w:r>
         <w:rPr>
           <w:b/>
           <w:bCs/>
           <w:lang w:val="sk-SK"/>
         </w:rPr>
-        <w:t>:</w:t>
+        <w:t>Rekapitulácia v strede sprintu:</w:t>
       </w:r>
     </w:p>
     <w:p>
@@ -1463,87 +1116,33 @@
         <w:rPr>
           <w:lang w:val="sk-SK"/>
         </w:rPr>
-        <w:t xml:space="preserve">V druhom </w:t>
-      </w:r>
-      <w:proofErr w:type="spellStart"/>
-      <w:r>
-        <w:rPr>
-          <w:lang w:val="sk-SK"/>
-        </w:rPr>
-        <w:t>sprinte</w:t>
-      </w:r>
-      <w:proofErr w:type="spellEnd"/>
-      <w:r>
-        <w:rPr>
-          <w:lang w:val="sk-SK"/>
-        </w:rPr>
-        <w:t xml:space="preserve"> je potrebné položiť minimálne základy aplikácie. V tomto </w:t>
-      </w:r>
-      <w:proofErr w:type="spellStart"/>
-      <w:r>
-        <w:rPr>
-          <w:lang w:val="sk-SK"/>
-        </w:rPr>
-        <w:t>sprinte</w:t>
-      </w:r>
-      <w:proofErr w:type="spellEnd"/>
-      <w:r>
-        <w:rPr>
-          <w:lang w:val="sk-SK"/>
-        </w:rPr>
-        <w:t xml:space="preserve"> vytvoríme drôtové a logické modely aplikácie, podľa ktorých vytvoríme základnú štruktúru aplikácie. Dohodli sme sa, že úlohy v tomto </w:t>
-      </w:r>
-      <w:proofErr w:type="spellStart"/>
-      <w:r>
-        <w:rPr>
-          <w:lang w:val="sk-SK"/>
-        </w:rPr>
-        <w:t>sprinte</w:t>
-      </w:r>
-      <w:proofErr w:type="spellEnd"/>
-      <w:r>
-        <w:rPr>
-          <w:lang w:val="sk-SK"/>
-        </w:rPr>
-        <w:t xml:space="preserve"> budú iba voľne rozdelené a členovia tímu si ich budú prideľovať podľa potreby. </w:t>
-      </w:r>
-      <w:r>
-        <w:rPr>
-          <w:lang w:val="sk-SK"/>
-        </w:rPr>
-        <w:t xml:space="preserve">Tento </w:t>
-      </w:r>
-      <w:proofErr w:type="spellStart"/>
-      <w:r>
-        <w:rPr>
-          <w:lang w:val="sk-SK"/>
-        </w:rPr>
-        <w:t>sprint</w:t>
-      </w:r>
-      <w:proofErr w:type="spellEnd"/>
-      <w:r>
-        <w:rPr>
-          <w:lang w:val="sk-SK"/>
-        </w:rPr>
-        <w:t xml:space="preserve"> potrvá len 12 dní lebo </w:t>
-      </w:r>
-      <w:proofErr w:type="spellStart"/>
-      <w:r>
-        <w:rPr>
-          <w:lang w:val="sk-SK"/>
-        </w:rPr>
-        <w:t>sme</w:t>
-      </w:r>
-      <w:r>
-        <w:rPr>
-          <w:lang w:val="sk-SK"/>
-        </w:rPr>
-        <w:t>h</w:t>
-      </w:r>
-      <w:proofErr w:type="spellEnd"/>
+        <w:t xml:space="preserve">Meeting v strede sprintu sme mali len 4 dni po začatí sprintu, takže členovia tímu neurobili príliš veľa. </w:t>
+      </w:r>
+      <w:r>
+        <w:rPr>
+          <w:lang w:val="sk-SK"/>
+        </w:rPr>
+        <w:t xml:space="preserve">V porovnaní s prvým sprintom, v tomto sprinte je už úloh akurát. Jednoduchý backend aplikácie je už hotový. Na konci stretnutia sme si rozdelili zvyšok úloh aj kto bude na projekte, čo robiť. Ondrej sa rozhodol robiť backend a Samo, Vojtech a Andrej budú pracovať na frontende. Richard a Roman urobia návrh a drôtené modely aplikácie. </w:t>
+      </w:r>
     </w:p>
     <w:p>
       <w:pPr>
+        <w:ind w:firstLine="720"/>
+        <w:rPr>
+          <w:lang w:val="sk-SK"/>
+        </w:rPr>
+      </w:pPr>
+    </w:p>
+    <w:p>
+      <w:pPr>
+        <w:ind w:firstLine="720"/>
+        <w:rPr>
+          <w:lang w:val="sk-SK"/>
+        </w:rPr>
+      </w:pPr>
+    </w:p>
+    <w:p>
+      <w:pPr>
         <w:rPr>
           <w:b/>
           <w:bCs/>
@@ -1556,25 +1155,37 @@
           <w:bCs/>
           <w:lang w:val="sk-SK"/>
         </w:rPr>
-        <w:t xml:space="preserve">Rekapitulácia v strede </w:t>
-      </w:r>
-      <w:proofErr w:type="spellStart"/>
+        <w:lastRenderedPageBreak/>
+        <w:t>Reflexia sprintu</w:t>
+      </w:r>
       <w:r>
         <w:rPr>
           <w:b/>
           <w:bCs/>
           <w:lang w:val="sk-SK"/>
         </w:rPr>
-        <w:t>sprintu</w:t>
-      </w:r>
-      <w:proofErr w:type="spellEnd"/>
+        <w:t>:</w:t>
+      </w:r>
+    </w:p>
+    <w:p>
+      <w:pPr>
+        <w:rPr>
+          <w:lang w:val="sk-SK"/>
+        </w:rPr>
+      </w:pPr>
       <w:r>
         <w:rPr>
           <w:b/>
           <w:bCs/>
           <w:lang w:val="sk-SK"/>
         </w:rPr>
-        <w:t>:</w:t>
+        <w:tab/>
+      </w:r>
+      <w:r>
+        <w:rPr>
+          <w:lang w:val="sk-SK"/>
+        </w:rPr>
+        <w:t xml:space="preserve">Na konci sprintu máme stále niektoré tasky nedokončené. Môže za to niekoľko faktorov: po prvé sprint trval kratšie ako obyčajne, ale počet úloh mal reprezentovať malé množstvo času. Niektorý/í nemenovaný/í člen/ovia tímu pomáhal/i iným namiesto robení vlastných úloh. Taktiež v tomto sprinte Scrum Master aplikoval metódu, kde nechal členov tímu vyberať úlohy počas celej práce. Touto metódou zostali úlohy na konci nepridelené. </w:t>
       </w:r>
     </w:p>
     <w:p>
@@ -1584,143 +1195,42 @@
           <w:lang w:val="sk-SK"/>
         </w:rPr>
       </w:pPr>
-      <w:proofErr w:type="spellStart"/>
-      <w:r>
-        <w:rPr>
-          <w:lang w:val="sk-SK"/>
-        </w:rPr>
-        <w:t>Meeting</w:t>
-      </w:r>
-      <w:proofErr w:type="spellEnd"/>
-      <w:r>
-        <w:rPr>
-          <w:lang w:val="sk-SK"/>
-        </w:rPr>
-        <w:t xml:space="preserve"> v strede </w:t>
-      </w:r>
-      <w:proofErr w:type="spellStart"/>
-      <w:r>
-        <w:rPr>
-          <w:lang w:val="sk-SK"/>
-        </w:rPr>
-        <w:t>sprintu</w:t>
-      </w:r>
-      <w:proofErr w:type="spellEnd"/>
-      <w:r>
-        <w:rPr>
-          <w:lang w:val="sk-SK"/>
-        </w:rPr>
-        <w:t xml:space="preserve"> sme mali len 4 dni po začatí </w:t>
-      </w:r>
-      <w:proofErr w:type="spellStart"/>
-      <w:r>
-        <w:rPr>
-          <w:lang w:val="sk-SK"/>
-        </w:rPr>
-        <w:t>sprintu</w:t>
-      </w:r>
-      <w:proofErr w:type="spellEnd"/>
-      <w:r>
-        <w:rPr>
-          <w:lang w:val="sk-SK"/>
-        </w:rPr>
-        <w:t xml:space="preserve">, takže členovia tímu neurobili príliš veľa. </w:t>
-      </w:r>
-      <w:r>
-        <w:rPr>
-          <w:lang w:val="sk-SK"/>
-        </w:rPr>
-        <w:t xml:space="preserve">V porovnaní s prvým </w:t>
-      </w:r>
-      <w:proofErr w:type="spellStart"/>
-      <w:r>
-        <w:rPr>
-          <w:lang w:val="sk-SK"/>
-        </w:rPr>
-        <w:t>sprintom</w:t>
-      </w:r>
-      <w:proofErr w:type="spellEnd"/>
-      <w:r>
-        <w:rPr>
-          <w:lang w:val="sk-SK"/>
-        </w:rPr>
-        <w:t xml:space="preserve">, v tomto </w:t>
-      </w:r>
-      <w:proofErr w:type="spellStart"/>
-      <w:r>
-        <w:rPr>
-          <w:lang w:val="sk-SK"/>
-        </w:rPr>
-        <w:t>sprinte</w:t>
-      </w:r>
-      <w:proofErr w:type="spellEnd"/>
-      <w:r>
-        <w:rPr>
-          <w:lang w:val="sk-SK"/>
-        </w:rPr>
-        <w:t xml:space="preserve"> je už úloh akurát. Jednoduchý </w:t>
-      </w:r>
-      <w:proofErr w:type="spellStart"/>
-      <w:r>
-        <w:rPr>
-          <w:lang w:val="sk-SK"/>
-        </w:rPr>
-        <w:t>backend</w:t>
-      </w:r>
-      <w:proofErr w:type="spellEnd"/>
-      <w:r>
-        <w:rPr>
-          <w:lang w:val="sk-SK"/>
-        </w:rPr>
-        <w:t xml:space="preserve"> aplikácie je už hotový. Na konci stretnutia sme si rozdelili zvyšok úloh aj kto bude na projekte, čo robiť. Ondrej sa rozhodol robiť </w:t>
-      </w:r>
-      <w:proofErr w:type="spellStart"/>
-      <w:r>
-        <w:rPr>
-          <w:lang w:val="sk-SK"/>
-        </w:rPr>
-        <w:t>backend</w:t>
-      </w:r>
-      <w:proofErr w:type="spellEnd"/>
-      <w:r>
-        <w:rPr>
-          <w:lang w:val="sk-SK"/>
-        </w:rPr>
-        <w:t xml:space="preserve"> a Samo, Vojtech a Andrej budú pracovať na </w:t>
-      </w:r>
-      <w:proofErr w:type="spellStart"/>
-      <w:r>
-        <w:rPr>
-          <w:lang w:val="sk-SK"/>
-        </w:rPr>
-        <w:t>frontende</w:t>
-      </w:r>
-      <w:proofErr w:type="spellEnd"/>
-      <w:r>
-        <w:rPr>
-          <w:lang w:val="sk-SK"/>
-        </w:rPr>
-        <w:t xml:space="preserve">. Richard a Roman urobia návrh a drôtené modely aplikácie. </w:t>
+      <w:r>
+        <w:rPr>
+          <w:lang w:val="sk-SK"/>
+        </w:rPr>
+        <w:t>V nasledujúcom sprinte Scrum Master nechá všetkých nech si sami pridávajú úlohy iba prvý týždeň. Pokiaľ pri rekapitulácii v strede sprintu zostanú úlohy nepridelené, pridelí ich sám tak ako zváži.</w:t>
+      </w:r>
+      <w:r>
+        <w:rPr>
+          <w:lang w:val="sk-SK"/>
+        </w:rPr>
+        <w:t xml:space="preserve"> Je potrebné dať aj viac pozor aby viacerí nerobili to isté a aby neboli prekrývajúce úlohy. </w:t>
       </w:r>
     </w:p>
     <w:p>
       <w:pPr>
-        <w:ind w:firstLine="720"/>
-        <w:rPr>
-          <w:lang w:val="sk-SK"/>
-        </w:rPr>
-      </w:pPr>
+        <w:rPr>
+          <w:noProof/>
+        </w:rPr>
+      </w:pPr>
+      <w:r>
+        <w:rPr>
+          <w:b/>
+          <w:bCs/>
+          <w:lang w:val="sk-SK"/>
+        </w:rPr>
+        <w:t>Burndown graf:</w:t>
+      </w:r>
+      <w:r>
+        <w:rPr>
+          <w:noProof/>
+        </w:rPr>
+        <w:t xml:space="preserve"> </w:t>
+      </w:r>
     </w:p>
     <w:p>
       <w:pPr>
-        <w:ind w:firstLine="720"/>
-        <w:rPr>
-          <w:lang w:val="sk-SK"/>
-        </w:rPr>
-      </w:pPr>
-    </w:p>
-    <w:p>
-      <w:pPr>
         <w:rPr>
           <w:b/>
           <w:bCs/>
@@ -1731,240 +1241,7 @@
         <w:rPr>
           <w:b/>
           <w:bCs/>
-          <w:lang w:val="sk-SK"/>
-        </w:rPr>
-        <w:lastRenderedPageBreak/>
-        <w:t xml:space="preserve">Reflexia </w:t>
-      </w:r>
-      <w:proofErr w:type="spellStart"/>
-      <w:r>
-        <w:rPr>
-          <w:b/>
-          <w:bCs/>
-          <w:lang w:val="sk-SK"/>
-        </w:rPr>
-        <w:t>sprintu</w:t>
-      </w:r>
-      <w:proofErr w:type="spellEnd"/>
-      <w:r>
-        <w:rPr>
-          <w:b/>
-          <w:bCs/>
-          <w:lang w:val="sk-SK"/>
-        </w:rPr>
-        <w:t>:</w:t>
-      </w:r>
-    </w:p>
-    <w:p>
-      <w:pPr>
-        <w:rPr>
-          <w:lang w:val="sk-SK"/>
-        </w:rPr>
-      </w:pPr>
-      <w:r>
-        <w:rPr>
-          <w:b/>
-          <w:bCs/>
-          <w:lang w:val="sk-SK"/>
-        </w:rPr>
-        <w:tab/>
-      </w:r>
-      <w:r>
-        <w:rPr>
-          <w:lang w:val="sk-SK"/>
-        </w:rPr>
-        <w:t xml:space="preserve">Na konci </w:t>
-      </w:r>
-      <w:proofErr w:type="spellStart"/>
-      <w:r>
-        <w:rPr>
-          <w:lang w:val="sk-SK"/>
-        </w:rPr>
-        <w:t>sprintu</w:t>
-      </w:r>
-      <w:proofErr w:type="spellEnd"/>
-      <w:r>
-        <w:rPr>
-          <w:lang w:val="sk-SK"/>
-        </w:rPr>
-        <w:t xml:space="preserve"> máme stále niektoré </w:t>
-      </w:r>
-      <w:proofErr w:type="spellStart"/>
-      <w:r>
-        <w:rPr>
-          <w:lang w:val="sk-SK"/>
-        </w:rPr>
-        <w:t>tasky</w:t>
-      </w:r>
-      <w:proofErr w:type="spellEnd"/>
-      <w:r>
-        <w:rPr>
-          <w:lang w:val="sk-SK"/>
-        </w:rPr>
-        <w:t xml:space="preserve"> nedokončené. Môže za to niekoľko faktorov: po prvé </w:t>
-      </w:r>
-      <w:proofErr w:type="spellStart"/>
-      <w:r>
-        <w:rPr>
-          <w:lang w:val="sk-SK"/>
-        </w:rPr>
-        <w:t>sprint</w:t>
-      </w:r>
-      <w:proofErr w:type="spellEnd"/>
-      <w:r>
-        <w:rPr>
-          <w:lang w:val="sk-SK"/>
-        </w:rPr>
-        <w:t xml:space="preserve"> trval kratšie ako obyčajne, ale počet úloh mal reprezentovať malé množstvo času. Niektorý/í nemenovaný/í člen/</w:t>
-      </w:r>
-      <w:proofErr w:type="spellStart"/>
-      <w:r>
-        <w:rPr>
-          <w:lang w:val="sk-SK"/>
-        </w:rPr>
-        <w:t>ovia</w:t>
-      </w:r>
-      <w:proofErr w:type="spellEnd"/>
-      <w:r>
-        <w:rPr>
-          <w:lang w:val="sk-SK"/>
-        </w:rPr>
-        <w:t xml:space="preserve"> tímu pomáhal/i iným namiesto robení vlastných úloh. Taktiež v tomto </w:t>
-      </w:r>
-      <w:proofErr w:type="spellStart"/>
-      <w:r>
-        <w:rPr>
-          <w:lang w:val="sk-SK"/>
-        </w:rPr>
-        <w:t>sprinte</w:t>
-      </w:r>
-      <w:proofErr w:type="spellEnd"/>
-      <w:r>
-        <w:rPr>
-          <w:lang w:val="sk-SK"/>
-        </w:rPr>
-        <w:t xml:space="preserve"> Scrum </w:t>
-      </w:r>
-      <w:proofErr w:type="spellStart"/>
-      <w:r>
-        <w:rPr>
-          <w:lang w:val="sk-SK"/>
-        </w:rPr>
-        <w:t>Master</w:t>
-      </w:r>
-      <w:proofErr w:type="spellEnd"/>
-      <w:r>
-        <w:rPr>
-          <w:lang w:val="sk-SK"/>
-        </w:rPr>
-        <w:t xml:space="preserve"> aplikoval metódu, kde nechal členov tímu vyberať úlohy počas celej práce. Touto metódou zostali úlohy na konci nepridelené. </w:t>
-      </w:r>
-    </w:p>
-    <w:p>
-      <w:pPr>
-        <w:ind w:firstLine="720"/>
-        <w:rPr>
-          <w:lang w:val="sk-SK"/>
-        </w:rPr>
-      </w:pPr>
-      <w:r>
-        <w:rPr>
-          <w:lang w:val="sk-SK"/>
-        </w:rPr>
-        <w:t xml:space="preserve">V nasledujúcom </w:t>
-      </w:r>
-      <w:proofErr w:type="spellStart"/>
-      <w:r>
-        <w:rPr>
-          <w:lang w:val="sk-SK"/>
-        </w:rPr>
-        <w:t>sprinte</w:t>
-      </w:r>
-      <w:proofErr w:type="spellEnd"/>
-      <w:r>
-        <w:rPr>
-          <w:lang w:val="sk-SK"/>
-        </w:rPr>
-        <w:t xml:space="preserve"> Scrum </w:t>
-      </w:r>
-      <w:proofErr w:type="spellStart"/>
-      <w:r>
-        <w:rPr>
-          <w:lang w:val="sk-SK"/>
-        </w:rPr>
-        <w:t>Master</w:t>
-      </w:r>
-      <w:proofErr w:type="spellEnd"/>
-      <w:r>
-        <w:rPr>
-          <w:lang w:val="sk-SK"/>
-        </w:rPr>
-        <w:t xml:space="preserve"> nechá všetkých nech si sami pridávajú úlohy iba prvý týždeň. Pokiaľ pri rekapitulácii v strede </w:t>
-      </w:r>
-      <w:proofErr w:type="spellStart"/>
-      <w:r>
-        <w:rPr>
-          <w:lang w:val="sk-SK"/>
-        </w:rPr>
-        <w:t>sprintu</w:t>
-      </w:r>
-      <w:proofErr w:type="spellEnd"/>
-      <w:r>
-        <w:rPr>
-          <w:lang w:val="sk-SK"/>
-        </w:rPr>
-        <w:t xml:space="preserve"> zostanú úlohy nepridelené, pridelí ich sám tak ako zváži.</w:t>
-      </w:r>
-      <w:r>
-        <w:rPr>
-          <w:lang w:val="sk-SK"/>
-        </w:rPr>
-        <w:t xml:space="preserve"> Je potrebné dať aj viac pozor aby viacerí nerobili to isté a aby neboli prekrývajúce úlohy. </w:t>
-      </w:r>
-    </w:p>
-    <w:p>
-      <w:pPr>
-        <w:rPr>
           <w:noProof/>
-        </w:rPr>
-      </w:pPr>
-      <w:proofErr w:type="spellStart"/>
-      <w:r>
-        <w:rPr>
-          <w:b/>
-          <w:bCs/>
-          <w:lang w:val="sk-SK"/>
-        </w:rPr>
-        <w:t>Burndown</w:t>
-      </w:r>
-      <w:proofErr w:type="spellEnd"/>
-      <w:r>
-        <w:rPr>
-          <w:b/>
-          <w:bCs/>
-          <w:lang w:val="sk-SK"/>
-        </w:rPr>
-        <w:t xml:space="preserve"> graf:</w:t>
-      </w:r>
-      <w:r>
-        <w:rPr>
-          <w:noProof/>
-        </w:rPr>
-        <w:t xml:space="preserve"> </w:t>
-      </w:r>
-    </w:p>
-    <w:p>
-      <w:pPr>
-        <w:rPr>
-          <w:b/>
-          <w:bCs/>
-          <w:lang w:val="sk-SK"/>
-        </w:rPr>
-      </w:pPr>
-      <w:r>
-        <w:rPr>
-          <w:b/>
-          <w:bCs/>
           <w:lang w:val="sk-SK"/>
         </w:rPr>
         <w:drawing>

</xml_diff>